<commit_message>
superflous parameter event replaced by _
</commit_message>
<xml_diff>
--- a/00_installation/Opret Python.docx
+++ b/00_installation/Opret Python.docx
@@ -1055,28 +1055,14 @@
       </w:hyperlink>
     </w:p>
     <w:p>
-      <w:pPr>
-        <w:rPr>
-          <w:noProof/>
-        </w:rPr>
-      </w:pPr>
-      <w:r>
-        <w:rPr>
-          <w:noProof/>
-        </w:rPr>
-        <w:t>(</w:t>
-      </w:r>
-      <w:r>
-        <w:rPr>
-          <w:noProof/>
-        </w:rPr>
-        <w:t>Klik på den sorte</w:t>
-      </w:r>
-      <w:r>
-        <w:rPr>
-          <w:noProof/>
-        </w:rPr>
-        <w:t xml:space="preserve"> knap “download” til højre under Community)</w:t>
+      <w:r>
+        <w:t>Ved at klikke på den sorte</w:t>
+      </w:r>
+      <w:r>
+        <w:t xml:space="preserve"> knap “download” til højre under Community</w:t>
+      </w:r>
+      <w:r>
+        <w:t xml:space="preserve"> får man den nyeste version. Snak med din lærer før du gør det. Muligvis giver det mening for dig at downloade en ældre version.</w:t>
       </w:r>
     </w:p>
     <w:p>
@@ -1086,6 +1072,8 @@
           <w:noProof/>
         </w:rPr>
       </w:pPr>
+      <w:bookmarkStart w:id="0" w:name="_GoBack"/>
+      <w:bookmarkEnd w:id="0"/>
     </w:p>
     <w:p>
       <w:pPr>
@@ -2658,29 +2646,59 @@
           <w:noProof/>
         </w:rPr>
       </w:pPr>
-      <w:r>
-        <w:rPr>
-          <w:noProof/>
-        </w:rPr>
-        <w:t>Søg efter “rainbow”, install ”rainbow brackets”:</w:t>
-      </w:r>
-    </w:p>
-    <w:p>
-      <w:pPr>
-        <w:rPr>
-          <w:noProof/>
-        </w:rPr>
-      </w:pPr>
-      <w:r>
-        <w:rPr>
-          <w:noProof/>
-          <w:lang w:val="de-DE" w:eastAsia="de-DE"/>
+    </w:p>
+    <w:p>
+      <w:pPr>
+        <w:rPr>
+          <w:noProof/>
+        </w:rPr>
+      </w:pPr>
+      <w:r>
+        <w:rPr>
+          <w:noProof/>
+        </w:rPr>
+        <w:t>Søg efter ”</w:t>
+      </w:r>
+      <w:r>
+        <w:rPr>
+          <w:noProof/>
+        </w:rPr>
+        <w:t>sqlite</w:t>
+      </w:r>
+      <w:r>
+        <w:rPr>
+          <w:noProof/>
+        </w:rPr>
+        <w:t>”, install ”</w:t>
+      </w:r>
+      <w:r>
+        <w:rPr>
+          <w:noProof/>
+        </w:rPr>
+        <w:t>SimpleSqliteBrowser”</w:t>
+      </w:r>
+      <w:r>
+        <w:rPr>
+          <w:noProof/>
+        </w:rPr>
+        <w:t>:</w:t>
+      </w:r>
+    </w:p>
+    <w:p>
+      <w:pPr>
+        <w:rPr>
+          <w:noProof/>
+        </w:rPr>
+      </w:pPr>
+      <w:r>
+        <w:rPr>
+          <w:noProof/>
         </w:rPr>
         <w:drawing>
-          <wp:inline distT="0" distB="0" distL="0" distR="0" wp14:anchorId="2A25278D" wp14:editId="2A25278E">
-            <wp:extent cx="6362700" cy="1483981"/>
+          <wp:inline distT="0" distB="0" distL="0" distR="0" wp14:anchorId="2A4819DA" wp14:editId="2DC3FAA7">
+            <wp:extent cx="6276109" cy="1241310"/>
             <wp:effectExtent l="0" t="0" r="0" b="0"/>
-            <wp:docPr id="15" name="Billede 15"/>
+            <wp:docPr id="28" name="Billede 28"/>
             <wp:cNvGraphicFramePr>
               <a:graphicFrameLocks xmlns:a="http://schemas.openxmlformats.org/drawingml/2006/main" noChangeAspect="1"/>
             </wp:cNvGraphicFramePr>
@@ -2700,7 +2718,7 @@
                   <pic:spPr>
                     <a:xfrm>
                       <a:off x="0" y="0"/>
-                      <a:ext cx="6433990" cy="1500608"/>
+                      <a:ext cx="6354293" cy="1256773"/>
                     </a:xfrm>
                     <a:prstGeom prst="rect">
                       <a:avLst/>
@@ -2730,48 +2748,25 @@
         <w:rPr>
           <w:noProof/>
         </w:rPr>
-        <w:t>Søg efter ”</w:t>
-      </w:r>
-      <w:r>
-        <w:rPr>
-          <w:noProof/>
-        </w:rPr>
-        <w:t>sqlite</w:t>
-      </w:r>
-      <w:r>
-        <w:rPr>
-          <w:noProof/>
-        </w:rPr>
-        <w:t>”, install ”</w:t>
-      </w:r>
-      <w:r>
-        <w:rPr>
-          <w:noProof/>
-        </w:rPr>
-        <w:t>SimpleSqliteBrowser”</w:t>
-      </w:r>
-      <w:r>
-        <w:rPr>
-          <w:noProof/>
-        </w:rPr>
-        <w:t>:</w:t>
-      </w:r>
-    </w:p>
-    <w:p>
-      <w:pPr>
-        <w:rPr>
-          <w:noProof/>
-        </w:rPr>
-      </w:pPr>
-      <w:r>
-        <w:rPr>
-          <w:noProof/>
+        <w:t>Søg efter ”xnd”, install ”xnd-monokai”, genstart pycharm:</w:t>
+      </w:r>
+    </w:p>
+    <w:p>
+      <w:pPr>
+        <w:rPr>
+          <w:noProof/>
+        </w:rPr>
+      </w:pPr>
+      <w:r>
+        <w:rPr>
+          <w:noProof/>
+          <w:lang w:val="de-DE" w:eastAsia="de-DE"/>
         </w:rPr>
         <w:drawing>
-          <wp:inline distT="0" distB="0" distL="0" distR="0" wp14:anchorId="2A4819DA" wp14:editId="2DC3FAA7">
-            <wp:extent cx="6276109" cy="1241310"/>
+          <wp:inline distT="0" distB="0" distL="0" distR="0" wp14:anchorId="2A25278F" wp14:editId="2A252790">
+            <wp:extent cx="6645910" cy="1207135"/>
             <wp:effectExtent l="0" t="0" r="0" b="0"/>
-            <wp:docPr id="28" name="Billede 28"/>
+            <wp:docPr id="18" name="Billede 18"/>
             <wp:cNvGraphicFramePr>
               <a:graphicFrameLocks xmlns:a="http://schemas.openxmlformats.org/drawingml/2006/main" noChangeAspect="1"/>
             </wp:cNvGraphicFramePr>
@@ -2791,7 +2786,7 @@
                   <pic:spPr>
                     <a:xfrm>
                       <a:off x="0" y="0"/>
-                      <a:ext cx="6354293" cy="1256773"/>
+                      <a:ext cx="6645910" cy="1207135"/>
                     </a:xfrm>
                     <a:prstGeom prst="rect">
                       <a:avLst/>
@@ -2821,25 +2816,84 @@
         <w:rPr>
           <w:noProof/>
         </w:rPr>
-        <w:t>Søg efter ”xnd”, install ”xnd-monokai”, genstart pycharm:</w:t>
-      </w:r>
-    </w:p>
-    <w:p>
-      <w:pPr>
-        <w:rPr>
-          <w:noProof/>
-        </w:rPr>
-      </w:pPr>
-      <w:r>
-        <w:rPr>
-          <w:noProof/>
-          <w:lang w:val="de-DE" w:eastAsia="de-DE"/>
+        <w:br w:type="page"/>
+      </w:r>
+    </w:p>
+    <w:p>
+      <w:pPr>
+        <w:pStyle w:val="Overskrift1"/>
+        <w:rPr>
+          <w:noProof/>
+        </w:rPr>
+      </w:pPr>
+      <w:r>
+        <w:rPr>
+          <w:noProof/>
+        </w:rPr>
+        <w:lastRenderedPageBreak/>
+        <w:t>Import Settings</w:t>
+      </w:r>
+    </w:p>
+    <w:p/>
+    <w:p>
+      <w:pPr>
+        <w:rPr>
+          <w:noProof/>
+        </w:rPr>
+      </w:pPr>
+      <w:r>
+        <w:rPr>
+          <w:noProof/>
+        </w:rPr>
+        <w:t>File, Manage IDE Settings, Import Settings</w:t>
+      </w:r>
+    </w:p>
+    <w:p>
+      <w:pPr>
+        <w:rPr>
+          <w:noProof/>
+        </w:rPr>
+      </w:pPr>
+      <w:r>
+        <w:rPr>
+          <w:noProof/>
+        </w:rPr>
+        <w:t xml:space="preserve">Import basic_settings.zip, som </w:t>
+      </w:r>
+      <w:r>
+        <w:rPr>
+          <w:noProof/>
+        </w:rPr>
+        <w:t xml:space="preserve">ligger i dit opgave-repository i mappen </w:t>
+      </w:r>
+      <w:r>
+        <w:rPr>
+          <w:noProof/>
+        </w:rPr>
+        <w:t>00_installation</w:t>
+      </w:r>
+      <w:r>
+        <w:rPr>
+          <w:noProof/>
+        </w:rPr>
+        <w:t>.</w:t>
+      </w:r>
+    </w:p>
+    <w:p>
+      <w:pPr>
+        <w:rPr>
+          <w:noProof/>
+        </w:rPr>
+      </w:pPr>
+      <w:r>
+        <w:rPr>
+          <w:noProof/>
         </w:rPr>
         <w:drawing>
-          <wp:inline distT="0" distB="0" distL="0" distR="0" wp14:anchorId="2A25278F" wp14:editId="2A252790">
-            <wp:extent cx="6645910" cy="1207135"/>
+          <wp:inline distT="0" distB="0" distL="0" distR="0" wp14:anchorId="7A316A2F" wp14:editId="1DD7CDDC">
+            <wp:extent cx="2877781" cy="3491346"/>
             <wp:effectExtent l="0" t="0" r="0" b="0"/>
-            <wp:docPr id="18" name="Billede 18"/>
+            <wp:docPr id="34" name="Billede 34"/>
             <wp:cNvGraphicFramePr>
               <a:graphicFrameLocks xmlns:a="http://schemas.openxmlformats.org/drawingml/2006/main" noChangeAspect="1"/>
             </wp:cNvGraphicFramePr>
@@ -2859,7 +2913,7 @@
                   <pic:spPr>
                     <a:xfrm>
                       <a:off x="0" y="0"/>
-                      <a:ext cx="6645910" cy="1207135"/>
+                      <a:ext cx="2900499" cy="3518907"/>
                     </a:xfrm>
                     <a:prstGeom prst="rect">
                       <a:avLst/>
@@ -2878,13 +2932,6 @@
           <w:noProof/>
         </w:rPr>
       </w:pPr>
-    </w:p>
-    <w:p>
-      <w:pPr>
-        <w:rPr>
-          <w:noProof/>
-        </w:rPr>
-      </w:pPr>
       <w:r>
         <w:rPr>
           <w:noProof/>
@@ -2904,69 +2951,45 @@
           <w:noProof/>
         </w:rPr>
         <w:lastRenderedPageBreak/>
-        <w:t>Import Settings</w:t>
-      </w:r>
-    </w:p>
-    <w:p/>
-    <w:p>
-      <w:pPr>
-        <w:rPr>
-          <w:noProof/>
-        </w:rPr>
-      </w:pPr>
-      <w:r>
-        <w:rPr>
-          <w:noProof/>
-        </w:rPr>
-        <w:t>File, Manage IDE Settings, Import Settings</w:t>
-      </w:r>
-    </w:p>
-    <w:p>
-      <w:pPr>
-        <w:rPr>
-          <w:noProof/>
-        </w:rPr>
-      </w:pPr>
-      <w:r>
-        <w:rPr>
-          <w:noProof/>
-        </w:rPr>
-        <w:t xml:space="preserve">Import basic_settings.zip, som </w:t>
-      </w:r>
-      <w:r>
-        <w:rPr>
-          <w:noProof/>
-        </w:rPr>
-        <w:t xml:space="preserve">ligger i dit opgave-repository i mappen </w:t>
-      </w:r>
-      <w:r>
-        <w:rPr>
-          <w:noProof/>
-        </w:rPr>
-        <w:t>00_installation</w:t>
-      </w:r>
-      <w:r>
-        <w:rPr>
-          <w:noProof/>
-        </w:rPr>
-        <w:t>.</w:t>
-      </w:r>
-    </w:p>
-    <w:p>
-      <w:pPr>
-        <w:rPr>
-          <w:noProof/>
-        </w:rPr>
-      </w:pPr>
-      <w:r>
-        <w:rPr>
-          <w:noProof/>
+        <w:t xml:space="preserve">Installer Jupyterlab </w:t>
+      </w:r>
+    </w:p>
+    <w:p>
+      <w:pPr>
+        <w:rPr>
+          <w:noProof/>
+        </w:rPr>
+      </w:pPr>
+    </w:p>
+    <w:p>
+      <w:pPr>
+        <w:rPr>
+          <w:noProof/>
+        </w:rPr>
+      </w:pPr>
+      <w:r>
+        <w:rPr>
+          <w:noProof/>
+        </w:rPr>
+        <w:t>Nederst i pycharm klik på “Terminal”:</w:t>
+      </w:r>
+    </w:p>
+    <w:p>
+      <w:pPr>
+        <w:rPr>
+          <w:noProof/>
+        </w:rPr>
+      </w:pPr>
+      <w:r>
+        <w:rPr>
+          <w:noProof/>
+          <w:lang w:val="de-DE" w:eastAsia="de-DE"/>
         </w:rPr>
         <w:drawing>
-          <wp:inline distT="0" distB="0" distL="0" distR="0" wp14:anchorId="7A316A2F" wp14:editId="1DD7CDDC">
-            <wp:extent cx="2877781" cy="3491346"/>
-            <wp:effectExtent l="0" t="0" r="0" b="0"/>
-            <wp:docPr id="34" name="Billede 34"/>
+          <wp:inline distT="0" distB="0" distL="0" distR="0" wp14:anchorId="2A252793" wp14:editId="2A252794">
+            <wp:extent cx="6401693" cy="2010056"/>
+            <wp:effectExtent l="0" t="0" r="0" b="9525"/>
+            <wp:docPr id="5" name="Billede 5"/>
             <wp:cNvGraphicFramePr>
               <a:graphicFrameLocks xmlns:a="http://schemas.openxmlformats.org/drawingml/2006/main" noChangeAspect="1"/>
             </wp:cNvGraphicFramePr>
@@ -2986,7 +3009,7 @@
                   <pic:spPr>
                     <a:xfrm>
                       <a:off x="0" y="0"/>
-                      <a:ext cx="2900499" cy="3518907"/>
+                      <a:ext cx="6401693" cy="2010056"/>
                     </a:xfrm>
                     <a:prstGeom prst="rect">
                       <a:avLst/>
@@ -3005,6 +3028,133 @@
           <w:noProof/>
         </w:rPr>
       </w:pPr>
+    </w:p>
+    <w:p>
+      <w:pPr>
+        <w:rPr>
+          <w:noProof/>
+        </w:rPr>
+      </w:pPr>
+      <w:r>
+        <w:rPr>
+          <w:noProof/>
+        </w:rPr>
+        <w:t>I terminalen tast “pip install jupyterlab” + Enter.</w:t>
+      </w:r>
+    </w:p>
+    <w:p>
+      <w:pPr>
+        <w:rPr>
+          <w:noProof/>
+        </w:rPr>
+      </w:pPr>
+      <w:r>
+        <w:rPr>
+          <w:noProof/>
+        </w:rPr>
+        <w:t>Der kommer sandsynligvis en advarsel, som ligner</w:t>
+      </w:r>
+    </w:p>
+    <w:p>
+      <w:pPr>
+        <w:ind w:left="1304"/>
+        <w:rPr>
+          <w:i/>
+          <w:noProof/>
+        </w:rPr>
+      </w:pPr>
+      <w:r>
+        <w:rPr>
+          <w:i/>
+          <w:noProof/>
+        </w:rPr>
+        <w:t xml:space="preserve">WARNING: The script jupyter-server.exe is installed in </w:t>
+      </w:r>
+      <w:r>
+        <w:rPr>
+          <w:i/>
+          <w:noProof/>
+          <w:color w:val="000000" w:themeColor="text1"/>
+        </w:rPr>
+        <w:t>'</w:t>
+      </w:r>
+      <w:r>
+        <w:rPr>
+          <w:i/>
+          <w:noProof/>
+          <w:color w:val="FF0000"/>
+        </w:rPr>
+        <w:t>C:\Users\ulsc\AppData\Roaming\Python\Python310\Scripts</w:t>
+      </w:r>
+      <w:r>
+        <w:rPr>
+          <w:i/>
+          <w:noProof/>
+          <w:color w:val="000000" w:themeColor="text1"/>
+        </w:rPr>
+        <w:t xml:space="preserve">' </w:t>
+      </w:r>
+      <w:r>
+        <w:rPr>
+          <w:i/>
+          <w:noProof/>
+        </w:rPr>
+        <w:t>which is not on PATH.</w:t>
+      </w:r>
+    </w:p>
+    <w:p>
+      <w:pPr>
+        <w:ind w:left="1304"/>
+        <w:rPr>
+          <w:i/>
+          <w:noProof/>
+        </w:rPr>
+      </w:pPr>
+      <w:r>
+        <w:rPr>
+          <w:i/>
+          <w:noProof/>
+        </w:rPr>
+        <w:t>Consider adding this directory to PATH or, if you prefer to suppress this warning, use --no-warn-script-location.</w:t>
+      </w:r>
+    </w:p>
+    <w:p>
+      <w:pPr>
+        <w:rPr>
+          <w:noProof/>
+        </w:rPr>
+      </w:pPr>
+      <w:r>
+        <w:rPr>
+          <w:noProof/>
+        </w:rPr>
+        <w:t>Noter/</w:t>
+      </w:r>
+      <w:r>
+        <w:rPr>
+          <w:noProof/>
+        </w:rPr>
+        <w:t>gem</w:t>
+      </w:r>
+      <w:r>
+        <w:rPr>
+          <w:noProof/>
+        </w:rPr>
+        <w:t xml:space="preserve"> den path (i eksemplet er det den røde tekst).</w:t>
+      </w:r>
+      <w:r>
+        <w:rPr>
+          <w:noProof/>
+        </w:rPr>
+        <w:t xml:space="preserve"> Muligvis har vi brug for den senere.</w:t>
+      </w:r>
+    </w:p>
+    <w:p>
+      <w:pPr>
+        <w:rPr>
+          <w:noProof/>
+        </w:rPr>
+      </w:pPr>
       <w:r>
         <w:rPr>
           <w:noProof/>
@@ -3024,45 +3174,137 @@
           <w:noProof/>
         </w:rPr>
         <w:lastRenderedPageBreak/>
-        <w:t xml:space="preserve">Installer Jupyterlab </w:t>
-      </w:r>
-    </w:p>
-    <w:p>
-      <w:pPr>
-        <w:rPr>
-          <w:noProof/>
-        </w:rPr>
-      </w:pPr>
-    </w:p>
-    <w:p>
-      <w:pPr>
-        <w:rPr>
-          <w:noProof/>
-        </w:rPr>
-      </w:pPr>
-      <w:r>
-        <w:rPr>
-          <w:noProof/>
-        </w:rPr>
-        <w:t>Nederst i pycharm klik på “Terminal”:</w:t>
-      </w:r>
-    </w:p>
-    <w:p>
-      <w:pPr>
-        <w:rPr>
-          <w:noProof/>
-        </w:rPr>
-      </w:pPr>
-      <w:r>
-        <w:rPr>
-          <w:noProof/>
-          <w:lang w:val="de-DE" w:eastAsia="de-DE"/>
+        <w:t xml:space="preserve">Start jupyter lab </w:t>
+      </w:r>
+    </w:p>
+    <w:p>
+      <w:pPr>
+        <w:rPr>
+          <w:noProof/>
+        </w:rPr>
+      </w:pPr>
+    </w:p>
+    <w:p>
+      <w:pPr>
+        <w:rPr>
+          <w:noProof/>
+        </w:rPr>
+      </w:pPr>
+      <w:r>
+        <w:rPr>
+          <w:noProof/>
+        </w:rPr>
+        <w:t>Nederst i pycharm klik på “Terminal”</w:t>
+      </w:r>
+      <w:r>
+        <w:rPr>
+          <w:noProof/>
+        </w:rPr>
+        <w:t xml:space="preserve">. </w:t>
+      </w:r>
+    </w:p>
+    <w:p>
+      <w:pPr>
+        <w:rPr>
+          <w:noProof/>
+        </w:rPr>
+      </w:pPr>
+      <w:r>
+        <w:rPr>
+          <w:noProof/>
+        </w:rPr>
+        <w:t xml:space="preserve">Hvis nødvendig </w:t>
+      </w:r>
+      <w:r>
+        <w:rPr>
+          <w:noProof/>
+        </w:rPr>
+        <w:t xml:space="preserve">naviger </w:t>
+      </w:r>
+      <w:r>
+        <w:rPr>
+          <w:noProof/>
+        </w:rPr>
+        <w:t>i</w:t>
+      </w:r>
+      <w:r>
+        <w:rPr>
+          <w:noProof/>
+        </w:rPr>
+        <w:t xml:space="preserve"> terminalen </w:t>
+      </w:r>
+      <w:r>
+        <w:rPr>
+          <w:noProof/>
+        </w:rPr>
+        <w:t>med ”cd ..” (eller ligne</w:t>
+      </w:r>
+      <w:r>
+        <w:rPr>
+          <w:noProof/>
+        </w:rPr>
+        <w:t>nde</w:t>
+      </w:r>
+      <w:r>
+        <w:rPr>
+          <w:noProof/>
+        </w:rPr>
+        <w:t>) til den mappe, som indeholder alle dine python filer.</w:t>
+      </w:r>
+    </w:p>
+    <w:p>
+      <w:pPr>
+        <w:rPr>
+          <w:noProof/>
+        </w:rPr>
+      </w:pPr>
+      <w:r>
+        <w:rPr>
+          <w:noProof/>
+        </w:rPr>
+        <w:t>T</w:t>
+      </w:r>
+      <w:r>
+        <w:rPr>
+          <w:noProof/>
+        </w:rPr>
+        <w:t>ast</w:t>
+      </w:r>
+      <w:r>
+        <w:rPr>
+          <w:noProof/>
+        </w:rPr>
+        <w:t xml:space="preserve"> ”py -m jupyterlab” </w:t>
+      </w:r>
+      <w:r>
+        <w:rPr>
+          <w:noProof/>
+        </w:rPr>
+        <w:t>+ Enter</w:t>
+      </w:r>
+      <w:r>
+        <w:rPr>
+          <w:noProof/>
+        </w:rPr>
+        <w:t>:</w:t>
+      </w:r>
+    </w:p>
+    <w:p>
+      <w:pPr>
+        <w:ind w:left="1304"/>
+        <w:rPr>
+          <w:noProof/>
+        </w:rPr>
+      </w:pPr>
+      <w:r>
+        <w:rPr>
+          <w:noProof/>
         </w:rPr>
         <w:drawing>
-          <wp:inline distT="0" distB="0" distL="0" distR="0" wp14:anchorId="2A252793" wp14:editId="2A252794">
-            <wp:extent cx="6401693" cy="2010056"/>
-            <wp:effectExtent l="0" t="0" r="0" b="9525"/>
-            <wp:docPr id="5" name="Billede 5"/>
+          <wp:inline distT="0" distB="0" distL="0" distR="0" wp14:anchorId="34F8B671" wp14:editId="0FB827EC">
+            <wp:extent cx="5874327" cy="1048456"/>
+            <wp:effectExtent l="0" t="0" r="0" b="0"/>
+            <wp:docPr id="31" name="Billede 31"/>
             <wp:cNvGraphicFramePr>
               <a:graphicFrameLocks xmlns:a="http://schemas.openxmlformats.org/drawingml/2006/main" noChangeAspect="1"/>
             </wp:cNvGraphicFramePr>
@@ -3082,7 +3324,7 @@
                   <pic:spPr>
                     <a:xfrm>
                       <a:off x="0" y="0"/>
-                      <a:ext cx="6401693" cy="2010056"/>
+                      <a:ext cx="5929728" cy="1058344"/>
                     </a:xfrm>
                     <a:prstGeom prst="rect">
                       <a:avLst/>
@@ -3097,275 +3339,127 @@
     </w:p>
     <w:p>
       <w:pPr>
-        <w:rPr>
-          <w:noProof/>
-        </w:rPr>
-      </w:pPr>
-    </w:p>
-    <w:p>
-      <w:pPr>
-        <w:rPr>
-          <w:noProof/>
-        </w:rPr>
-      </w:pPr>
-      <w:r>
-        <w:rPr>
-          <w:noProof/>
-        </w:rPr>
-        <w:t>I terminalen tast “pip install jupyterlab” + Enter.</w:t>
-      </w:r>
-    </w:p>
-    <w:p>
-      <w:pPr>
-        <w:rPr>
-          <w:noProof/>
-        </w:rPr>
-      </w:pPr>
-      <w:r>
-        <w:rPr>
-          <w:noProof/>
-        </w:rPr>
-        <w:t>Der kommer sandsynligvis en advarsel, som ligner</w:t>
-      </w:r>
-    </w:p>
-    <w:p>
-      <w:pPr>
         <w:ind w:left="1304"/>
         <w:rPr>
-          <w:i/>
-          <w:noProof/>
-        </w:rPr>
-      </w:pPr>
-      <w:r>
-        <w:rPr>
-          <w:i/>
-          <w:noProof/>
-        </w:rPr>
-        <w:t xml:space="preserve">WARNING: The script jupyter-server.exe is installed in </w:t>
-      </w:r>
-      <w:r>
-        <w:rPr>
-          <w:i/>
-          <w:noProof/>
-          <w:color w:val="000000" w:themeColor="text1"/>
-        </w:rPr>
-        <w:t>'</w:t>
-      </w:r>
-      <w:r>
-        <w:rPr>
-          <w:i/>
-          <w:noProof/>
-          <w:color w:val="FF0000"/>
-        </w:rPr>
-        <w:t>C:\Users\ulsc\AppData\Roaming\Python\Python310\Scripts</w:t>
-      </w:r>
-      <w:r>
-        <w:rPr>
-          <w:i/>
-          <w:noProof/>
-          <w:color w:val="000000" w:themeColor="text1"/>
-        </w:rPr>
-        <w:t xml:space="preserve">' </w:t>
-      </w:r>
-      <w:r>
-        <w:rPr>
-          <w:i/>
-          <w:noProof/>
-        </w:rPr>
-        <w:t>which is not on PATH.</w:t>
+          <w:noProof/>
+        </w:rPr>
+      </w:pPr>
+    </w:p>
+    <w:p>
+      <w:pPr>
+        <w:rPr>
+          <w:noProof/>
+        </w:rPr>
+      </w:pPr>
+      <w:r>
+        <w:rPr>
+          <w:noProof/>
+        </w:rPr>
+        <w:t>Hvis det ikke virker, prøv</w:t>
+      </w:r>
+      <w:r>
+        <w:rPr>
+          <w:noProof/>
+        </w:rPr>
+        <w:t xml:space="preserve"> “jupyter</w:t>
+      </w:r>
+      <w:r>
+        <w:rPr>
+          <w:noProof/>
+        </w:rPr>
+        <w:t xml:space="preserve"> </w:t>
+      </w:r>
+      <w:r>
+        <w:rPr>
+          <w:noProof/>
+        </w:rPr>
+        <w:t>lab</w:t>
+      </w:r>
+      <w:r>
+        <w:rPr>
+          <w:noProof/>
+        </w:rPr>
+        <w:t xml:space="preserve">” </w:t>
+      </w:r>
+      <w:r>
+        <w:rPr>
+          <w:noProof/>
+        </w:rPr>
+        <w:t>+ Enter</w:t>
+      </w:r>
+      <w:r>
+        <w:rPr>
+          <w:noProof/>
+        </w:rPr>
+        <w:t>.</w:t>
+      </w:r>
+    </w:p>
+    <w:p>
+      <w:pPr>
+        <w:rPr>
+          <w:noProof/>
+        </w:rPr>
+      </w:pPr>
+    </w:p>
+    <w:p>
+      <w:pPr>
+        <w:rPr>
+          <w:noProof/>
+        </w:rPr>
+      </w:pPr>
+      <w:r>
+        <w:rPr>
+          <w:noProof/>
+        </w:rPr>
+        <w:t>Så starter jupyter i din webbrowser.</w:t>
+      </w:r>
+      <w:r>
+        <w:rPr>
+          <w:noProof/>
+        </w:rPr>
+        <w:t xml:space="preserve"> Dobbeltklik på </w:t>
+      </w:r>
+      <w:r>
+        <w:rPr>
+          <w:noProof/>
+        </w:rPr>
+        <w:t>en</w:t>
+      </w:r>
+      <w:r>
+        <w:rPr>
+          <w:noProof/>
+        </w:rPr>
+        <w:t xml:space="preserve"> mappe eller en</w:t>
+      </w:r>
+      <w:r>
+        <w:rPr>
+          <w:noProof/>
+        </w:rPr>
+        <w:t xml:space="preserve"> fil</w:t>
+      </w:r>
+      <w:r>
+        <w:rPr>
+          <w:noProof/>
+        </w:rPr>
+        <w:t xml:space="preserve"> for at åbne </w:t>
+      </w:r>
+      <w:r>
+        <w:rPr>
+          <w:noProof/>
+        </w:rPr>
+        <w:t>d</w:t>
+      </w:r>
+      <w:r>
+        <w:rPr>
+          <w:noProof/>
+        </w:rPr>
+        <w:t>en:</w:t>
       </w:r>
     </w:p>
     <w:p>
       <w:pPr>
         <w:ind w:left="1304"/>
         <w:rPr>
-          <w:i/>
-          <w:noProof/>
-        </w:rPr>
-      </w:pPr>
-      <w:r>
-        <w:rPr>
-          <w:i/>
-          <w:noProof/>
-        </w:rPr>
-        <w:t>Consider adding this directory to PATH or, if you prefer to suppress this warning, use --no-warn-script-location.</w:t>
-      </w:r>
-    </w:p>
-    <w:p>
-      <w:pPr>
-        <w:rPr>
-          <w:noProof/>
-        </w:rPr>
-      </w:pPr>
-      <w:r>
-        <w:rPr>
-          <w:noProof/>
-        </w:rPr>
-        <w:t>Noter/</w:t>
-      </w:r>
-      <w:r>
-        <w:rPr>
-          <w:noProof/>
-        </w:rPr>
-        <w:t>gem</w:t>
-      </w:r>
-      <w:r>
-        <w:rPr>
-          <w:noProof/>
-        </w:rPr>
-        <w:t xml:space="preserve"> den path (i eksemplet er det den røde tekst).</w:t>
-      </w:r>
-      <w:r>
-        <w:rPr>
-          <w:noProof/>
-        </w:rPr>
-        <w:t xml:space="preserve"> Muligvis har vi brug for den senere.</w:t>
-      </w:r>
-    </w:p>
-    <w:p>
-      <w:pPr>
-        <w:rPr>
-          <w:noProof/>
-        </w:rPr>
-      </w:pPr>
-      <w:r>
-        <w:rPr>
-          <w:noProof/>
-        </w:rPr>
-        <w:br w:type="page"/>
-      </w:r>
-    </w:p>
-    <w:p>
-      <w:pPr>
-        <w:pStyle w:val="Overskrift1"/>
-        <w:rPr>
-          <w:noProof/>
-        </w:rPr>
-      </w:pPr>
-      <w:r>
-        <w:rPr>
-          <w:noProof/>
-        </w:rPr>
-        <w:lastRenderedPageBreak/>
-        <w:t xml:space="preserve">Start jupyter lab </w:t>
-      </w:r>
-    </w:p>
-    <w:p>
-      <w:pPr>
-        <w:rPr>
-          <w:noProof/>
-        </w:rPr>
-      </w:pPr>
-    </w:p>
-    <w:p>
-      <w:pPr>
-        <w:rPr>
-          <w:noProof/>
-        </w:rPr>
-      </w:pPr>
-      <w:r>
-        <w:rPr>
-          <w:noProof/>
-        </w:rPr>
-        <w:t>Nederst i pycharm klik på “Terminal”</w:t>
-      </w:r>
-      <w:r>
-        <w:rPr>
-          <w:noProof/>
-        </w:rPr>
-        <w:t xml:space="preserve">. </w:t>
-      </w:r>
-    </w:p>
-    <w:p>
-      <w:pPr>
-        <w:rPr>
-          <w:noProof/>
-        </w:rPr>
-      </w:pPr>
-      <w:r>
-        <w:rPr>
-          <w:noProof/>
-        </w:rPr>
-        <w:t xml:space="preserve">Hvis nødvendig </w:t>
-      </w:r>
-      <w:r>
-        <w:rPr>
-          <w:noProof/>
-        </w:rPr>
-        <w:t xml:space="preserve">naviger </w:t>
-      </w:r>
-      <w:r>
-        <w:rPr>
-          <w:noProof/>
-        </w:rPr>
-        <w:t>i</w:t>
-      </w:r>
-      <w:r>
-        <w:rPr>
-          <w:noProof/>
-        </w:rPr>
-        <w:t xml:space="preserve"> terminalen </w:t>
-      </w:r>
-      <w:r>
-        <w:rPr>
-          <w:noProof/>
-        </w:rPr>
-        <w:t>med ”cd ..” (eller ligne</w:t>
-      </w:r>
-      <w:r>
-        <w:rPr>
-          <w:noProof/>
-        </w:rPr>
-        <w:t>nde</w:t>
-      </w:r>
-      <w:r>
-        <w:rPr>
-          <w:noProof/>
-        </w:rPr>
-        <w:t>) til den mappe, som indeholder alle dine python filer.</w:t>
-      </w:r>
-    </w:p>
-    <w:p>
-      <w:pPr>
-        <w:rPr>
-          <w:noProof/>
-        </w:rPr>
-      </w:pPr>
-      <w:r>
-        <w:rPr>
-          <w:noProof/>
-        </w:rPr>
-        <w:t>T</w:t>
-      </w:r>
-      <w:r>
-        <w:rPr>
-          <w:noProof/>
-        </w:rPr>
-        <w:t>ast</w:t>
-      </w:r>
-      <w:r>
-        <w:rPr>
-          <w:noProof/>
-        </w:rPr>
-        <w:t xml:space="preserve"> ”py -m jupyterlab” </w:t>
-      </w:r>
-      <w:r>
-        <w:rPr>
-          <w:noProof/>
-        </w:rPr>
-        <w:t>+ Enter</w:t>
-      </w:r>
-      <w:r>
-        <w:rPr>
-          <w:noProof/>
-        </w:rPr>
-        <w:t>:</w:t>
-      </w:r>
-    </w:p>
-    <w:p>
-      <w:pPr>
-        <w:ind w:left="1304"/>
-        <w:rPr>
           <w:noProof/>
         </w:rPr>
       </w:pPr>
@@ -3374,10 +3468,10 @@
           <w:noProof/>
         </w:rPr>
         <w:drawing>
-          <wp:inline distT="0" distB="0" distL="0" distR="0" wp14:anchorId="34F8B671" wp14:editId="0FB827EC">
-            <wp:extent cx="5874327" cy="1048456"/>
+          <wp:inline distT="0" distB="0" distL="0" distR="0" wp14:anchorId="27BCFFD9" wp14:editId="2FF1EB45">
+            <wp:extent cx="5002958" cy="2668786"/>
             <wp:effectExtent l="0" t="0" r="0" b="0"/>
-            <wp:docPr id="31" name="Billede 31"/>
+            <wp:docPr id="33" name="Billede 33"/>
             <wp:cNvGraphicFramePr>
               <a:graphicFrameLocks xmlns:a="http://schemas.openxmlformats.org/drawingml/2006/main" noChangeAspect="1"/>
             </wp:cNvGraphicFramePr>
@@ -3397,7 +3491,7 @@
                   <pic:spPr>
                     <a:xfrm>
                       <a:off x="0" y="0"/>
-                      <a:ext cx="5929728" cy="1058344"/>
+                      <a:ext cx="5106090" cy="2723801"/>
                     </a:xfrm>
                     <a:prstGeom prst="rect">
                       <a:avLst/>
@@ -3412,139 +3506,86 @@
     </w:p>
     <w:p>
       <w:pPr>
-        <w:ind w:left="1304"/>
-        <w:rPr>
-          <w:noProof/>
-        </w:rPr>
-      </w:pPr>
-    </w:p>
-    <w:p>
-      <w:pPr>
-        <w:rPr>
-          <w:noProof/>
-        </w:rPr>
-      </w:pPr>
-      <w:r>
-        <w:rPr>
-          <w:noProof/>
-        </w:rPr>
-        <w:t>Hvis det ikke virker, prøv</w:t>
-      </w:r>
-      <w:r>
-        <w:rPr>
-          <w:noProof/>
-        </w:rPr>
-        <w:t xml:space="preserve"> “jupyter</w:t>
-      </w:r>
-      <w:r>
-        <w:rPr>
-          <w:noProof/>
-        </w:rPr>
-        <w:t xml:space="preserve"> </w:t>
-      </w:r>
-      <w:r>
-        <w:rPr>
-          <w:noProof/>
-        </w:rPr>
-        <w:t>lab</w:t>
-      </w:r>
-      <w:r>
-        <w:rPr>
-          <w:noProof/>
-        </w:rPr>
-        <w:t xml:space="preserve">” </w:t>
-      </w:r>
-      <w:r>
-        <w:rPr>
-          <w:noProof/>
-        </w:rPr>
-        <w:t>+ Enter</w:t>
-      </w:r>
-      <w:r>
-        <w:rPr>
-          <w:noProof/>
-        </w:rPr>
-        <w:t>.</w:t>
-      </w:r>
-    </w:p>
-    <w:p>
-      <w:pPr>
-        <w:rPr>
-          <w:noProof/>
-        </w:rPr>
-      </w:pPr>
-    </w:p>
-    <w:p>
-      <w:pPr>
-        <w:rPr>
-          <w:noProof/>
-        </w:rPr>
-      </w:pPr>
-      <w:r>
-        <w:rPr>
-          <w:noProof/>
-        </w:rPr>
-        <w:t>Så starter jupyter i din webbrowser.</w:t>
-      </w:r>
-      <w:r>
-        <w:rPr>
-          <w:noProof/>
-        </w:rPr>
-        <w:t xml:space="preserve"> Dobbeltklik på </w:t>
-      </w:r>
-      <w:r>
-        <w:rPr>
-          <w:noProof/>
-        </w:rPr>
-        <w:t>en</w:t>
-      </w:r>
-      <w:r>
-        <w:rPr>
-          <w:noProof/>
-        </w:rPr>
-        <w:t xml:space="preserve"> mappe eller en</w:t>
-      </w:r>
-      <w:r>
-        <w:rPr>
-          <w:noProof/>
-        </w:rPr>
-        <w:t xml:space="preserve"> fil</w:t>
-      </w:r>
-      <w:r>
-        <w:rPr>
-          <w:noProof/>
-        </w:rPr>
-        <w:t xml:space="preserve"> for at åbne </w:t>
-      </w:r>
-      <w:r>
-        <w:rPr>
-          <w:noProof/>
-        </w:rPr>
-        <w:t>d</w:t>
-      </w:r>
-      <w:r>
-        <w:rPr>
-          <w:noProof/>
-        </w:rPr>
-        <w:t>en:</w:t>
-      </w:r>
-    </w:p>
-    <w:p>
-      <w:pPr>
-        <w:ind w:left="1304"/>
-        <w:rPr>
-          <w:noProof/>
-        </w:rPr>
-      </w:pPr>
-      <w:r>
-        <w:rPr>
-          <w:noProof/>
+        <w:rPr>
+          <w:noProof/>
+        </w:rPr>
+      </w:pPr>
+    </w:p>
+    <w:p>
+      <w:pPr>
+        <w:rPr>
+          <w:b/>
+          <w:noProof/>
+          <w:sz w:val="24"/>
+        </w:rPr>
+      </w:pPr>
+      <w:r>
+        <w:rPr>
+          <w:b/>
+          <w:noProof/>
+          <w:sz w:val="24"/>
+        </w:rPr>
+        <w:t>Så er installationen afsluttet. Nu kan du begynde med at lære python :)</w:t>
+      </w:r>
+    </w:p>
+    <w:p>
+      <w:pPr>
+        <w:rPr>
+          <w:noProof/>
+        </w:rPr>
+      </w:pPr>
+      <w:r>
+        <w:rPr>
+          <w:noProof/>
+        </w:rPr>
+        <w:br w:type="page"/>
+      </w:r>
+    </w:p>
+    <w:p>
+      <w:pPr>
+        <w:pStyle w:val="Overskrift1"/>
+        <w:rPr>
+          <w:noProof/>
+        </w:rPr>
+      </w:pPr>
+      <w:r>
+        <w:rPr>
+          <w:noProof/>
+        </w:rPr>
+        <w:lastRenderedPageBreak/>
+        <w:t>Troubleshooting jupyterlab</w:t>
+      </w:r>
+    </w:p>
+    <w:p/>
+    <w:p>
+      <w:pPr>
+        <w:rPr>
+          <w:noProof/>
+        </w:rPr>
+      </w:pPr>
+      <w:r>
+        <w:rPr>
+          <w:noProof/>
+        </w:rPr>
+        <w:t>Gå til dine Windows-indstillinger, søg efter ”miljø” og vælg ”Rediger systemmiljøvariablerne”:</w:t>
+      </w:r>
+    </w:p>
+    <w:p>
+      <w:pPr>
+        <w:rPr>
+          <w:noProof/>
+        </w:rPr>
+      </w:pPr>
+      <w:r>
+        <w:rPr>
+          <w:noProof/>
+          <w:lang w:val="de-DE" w:eastAsia="de-DE"/>
         </w:rPr>
         <w:drawing>
-          <wp:inline distT="0" distB="0" distL="0" distR="0" wp14:anchorId="27BCFFD9" wp14:editId="2FF1EB45">
-            <wp:extent cx="5002958" cy="2668786"/>
+          <wp:inline distT="0" distB="0" distL="0" distR="0" wp14:anchorId="2A252799" wp14:editId="2A25279A">
+            <wp:extent cx="5286375" cy="2200215"/>
             <wp:effectExtent l="0" t="0" r="0" b="0"/>
-            <wp:docPr id="33" name="Billede 33"/>
+            <wp:docPr id="7" name="Billede 7"/>
             <wp:cNvGraphicFramePr>
               <a:graphicFrameLocks xmlns:a="http://schemas.openxmlformats.org/drawingml/2006/main" noChangeAspect="1"/>
             </wp:cNvGraphicFramePr>
@@ -3564,7 +3605,7 @@
                   <pic:spPr>
                     <a:xfrm>
                       <a:off x="0" y="0"/>
-                      <a:ext cx="5106090" cy="2723801"/>
+                      <a:ext cx="5333816" cy="2219960"/>
                     </a:xfrm>
                     <a:prstGeom prst="rect">
                       <a:avLst/>
@@ -3587,78 +3628,39 @@
     <w:p>
       <w:pPr>
         <w:rPr>
-          <w:b/>
-          <w:noProof/>
-          <w:sz w:val="24"/>
-        </w:rPr>
-      </w:pPr>
-      <w:r>
-        <w:rPr>
-          <w:b/>
-          <w:noProof/>
-          <w:sz w:val="24"/>
-        </w:rPr>
-        <w:t>Så er installationen afsluttet. Nu kan du begynde med at lære python :)</w:t>
-      </w:r>
-    </w:p>
-    <w:p>
-      <w:pPr>
-        <w:rPr>
-          <w:noProof/>
-        </w:rPr>
-      </w:pPr>
-      <w:r>
-        <w:rPr>
-          <w:noProof/>
-        </w:rPr>
-        <w:br w:type="page"/>
-      </w:r>
-    </w:p>
-    <w:p>
-      <w:pPr>
-        <w:pStyle w:val="Overskrift1"/>
-        <w:rPr>
-          <w:noProof/>
-        </w:rPr>
-      </w:pPr>
-      <w:r>
-        <w:rPr>
-          <w:noProof/>
-        </w:rPr>
-        <w:lastRenderedPageBreak/>
-        <w:t>Troubleshooting jupyterlab</w:t>
-      </w:r>
-    </w:p>
-    <w:p/>
-    <w:p>
-      <w:pPr>
-        <w:rPr>
-          <w:noProof/>
-        </w:rPr>
-      </w:pPr>
-      <w:r>
-        <w:rPr>
-          <w:noProof/>
-        </w:rPr>
-        <w:t>Gå til dine Windows-indstillinger, søg efter ”miljø” og vælg ”Rediger systemmiljøvariablerne”:</w:t>
-      </w:r>
-    </w:p>
-    <w:p>
-      <w:pPr>
-        <w:rPr>
-          <w:noProof/>
-        </w:rPr>
-      </w:pPr>
+          <w:noProof/>
+        </w:rPr>
+      </w:pPr>
+      <w:r>
+        <w:rPr>
+          <w:noProof/>
+        </w:rPr>
+        <w:t xml:space="preserve">Klik på miljøvariabler:  </w:t>
+      </w:r>
+    </w:p>
+    <w:p>
+      <w:pPr>
+        <w:ind w:left="1304"/>
+        <w:rPr>
+          <w:noProof/>
+        </w:rPr>
+      </w:pPr>
+      <w:r>
+        <w:rPr>
+          <w:noProof/>
+        </w:rPr>
+        <w:t xml:space="preserve"> </w:t>
+      </w:r>
       <w:r>
         <w:rPr>
           <w:noProof/>
           <w:lang w:val="de-DE" w:eastAsia="de-DE"/>
         </w:rPr>
         <w:drawing>
-          <wp:inline distT="0" distB="0" distL="0" distR="0" wp14:anchorId="2A252799" wp14:editId="2A25279A">
-            <wp:extent cx="5286375" cy="2200215"/>
+          <wp:inline distT="0" distB="0" distL="0" distR="0" wp14:anchorId="2A25279B" wp14:editId="2A25279C">
+            <wp:extent cx="3066396" cy="4143375"/>
             <wp:effectExtent l="0" t="0" r="0" b="0"/>
-            <wp:docPr id="7" name="Billede 7"/>
+            <wp:docPr id="11" name="Billede 11"/>
             <wp:cNvGraphicFramePr>
               <a:graphicFrameLocks xmlns:a="http://schemas.openxmlformats.org/drawingml/2006/main" noChangeAspect="1"/>
             </wp:cNvGraphicFramePr>
@@ -3678,7 +3680,7 @@
                   <pic:spPr>
                     <a:xfrm>
                       <a:off x="0" y="0"/>
-                      <a:ext cx="5333816" cy="2219960"/>
+                      <a:ext cx="3098352" cy="4186555"/>
                     </a:xfrm>
                     <a:prstGeom prst="rect">
                       <a:avLst/>
@@ -3708,7 +3710,21 @@
         <w:rPr>
           <w:noProof/>
         </w:rPr>
-        <w:t xml:space="preserve">Klik på miljøvariabler:  </w:t>
+        <w:br w:type="page"/>
+      </w:r>
+    </w:p>
+    <w:p>
+      <w:pPr>
+        <w:rPr>
+          <w:noProof/>
+        </w:rPr>
+      </w:pPr>
+      <w:r>
+        <w:rPr>
+          <w:noProof/>
+        </w:rPr>
+        <w:lastRenderedPageBreak/>
+        <w:t xml:space="preserve">Rediger Systemvariable Path:  </w:t>
       </w:r>
     </w:p>
     <w:p>
@@ -3730,10 +3746,10 @@
           <w:lang w:val="de-DE" w:eastAsia="de-DE"/>
         </w:rPr>
         <w:drawing>
-          <wp:inline distT="0" distB="0" distL="0" distR="0" wp14:anchorId="2A25279B" wp14:editId="2A25279C">
-            <wp:extent cx="3066396" cy="4143375"/>
+          <wp:inline distT="0" distB="0" distL="0" distR="0" wp14:anchorId="2A25279D" wp14:editId="2A25279E">
+            <wp:extent cx="4247071" cy="4019550"/>
             <wp:effectExtent l="0" t="0" r="0" b="0"/>
-            <wp:docPr id="11" name="Billede 11"/>
+            <wp:docPr id="12" name="Billede 12"/>
             <wp:cNvGraphicFramePr>
               <a:graphicFrameLocks xmlns:a="http://schemas.openxmlformats.org/drawingml/2006/main" noChangeAspect="1"/>
             </wp:cNvGraphicFramePr>
@@ -3753,7 +3769,7 @@
                   <pic:spPr>
                     <a:xfrm>
                       <a:off x="0" y="0"/>
-                      <a:ext cx="3098352" cy="4186555"/>
+                      <a:ext cx="4302792" cy="4072285"/>
                     </a:xfrm>
                     <a:prstGeom prst="rect">
                       <a:avLst/>
@@ -3783,21 +3799,7 @@
         <w:rPr>
           <w:noProof/>
         </w:rPr>
-        <w:br w:type="page"/>
-      </w:r>
-    </w:p>
-    <w:p>
-      <w:pPr>
-        <w:rPr>
-          <w:noProof/>
-        </w:rPr>
-      </w:pPr>
-      <w:r>
-        <w:rPr>
-          <w:noProof/>
-        </w:rPr>
-        <w:lastRenderedPageBreak/>
-        <w:t xml:space="preserve">Rediger Systemvariable Path:  </w:t>
+        <w:t xml:space="preserve">”Ny”. Tilføj den path fra advarselsmeldingen:  </w:t>
       </w:r>
     </w:p>
     <w:p>
@@ -3810,19 +3812,13 @@
       <w:r>
         <w:rPr>
           <w:noProof/>
-        </w:rPr>
-        <w:t xml:space="preserve"> </w:t>
-      </w:r>
-      <w:r>
-        <w:rPr>
-          <w:noProof/>
           <w:lang w:val="de-DE" w:eastAsia="de-DE"/>
         </w:rPr>
         <w:drawing>
-          <wp:inline distT="0" distB="0" distL="0" distR="0" wp14:anchorId="2A25279D" wp14:editId="2A25279E">
-            <wp:extent cx="4247071" cy="4019550"/>
-            <wp:effectExtent l="0" t="0" r="0" b="0"/>
-            <wp:docPr id="12" name="Billede 12"/>
+          <wp:inline distT="0" distB="0" distL="0" distR="0" wp14:anchorId="2A25279F" wp14:editId="2A2527A0">
+            <wp:extent cx="4371975" cy="4187715"/>
+            <wp:effectExtent l="0" t="0" r="0" b="3810"/>
+            <wp:docPr id="13" name="Billede 13"/>
             <wp:cNvGraphicFramePr>
               <a:graphicFrameLocks xmlns:a="http://schemas.openxmlformats.org/drawingml/2006/main" noChangeAspect="1"/>
             </wp:cNvGraphicFramePr>
@@ -3842,75 +3838,6 @@
                   <pic:spPr>
                     <a:xfrm>
                       <a:off x="0" y="0"/>
-                      <a:ext cx="4302792" cy="4072285"/>
-                    </a:xfrm>
-                    <a:prstGeom prst="rect">
-                      <a:avLst/>
-                    </a:prstGeom>
-                  </pic:spPr>
-                </pic:pic>
-              </a:graphicData>
-            </a:graphic>
-          </wp:inline>
-        </w:drawing>
-      </w:r>
-    </w:p>
-    <w:p>
-      <w:pPr>
-        <w:rPr>
-          <w:noProof/>
-        </w:rPr>
-      </w:pPr>
-    </w:p>
-    <w:p>
-      <w:pPr>
-        <w:rPr>
-          <w:noProof/>
-        </w:rPr>
-      </w:pPr>
-      <w:r>
-        <w:rPr>
-          <w:noProof/>
-        </w:rPr>
-        <w:t xml:space="preserve">”Ny”. Tilføj den path fra advarselsmeldingen:  </w:t>
-      </w:r>
-    </w:p>
-    <w:p>
-      <w:pPr>
-        <w:ind w:left="1304"/>
-        <w:rPr>
-          <w:noProof/>
-        </w:rPr>
-      </w:pPr>
-      <w:r>
-        <w:rPr>
-          <w:noProof/>
-          <w:lang w:val="de-DE" w:eastAsia="de-DE"/>
-        </w:rPr>
-        <w:drawing>
-          <wp:inline distT="0" distB="0" distL="0" distR="0" wp14:anchorId="2A25279F" wp14:editId="2A2527A0">
-            <wp:extent cx="4371975" cy="4187715"/>
-            <wp:effectExtent l="0" t="0" r="0" b="3810"/>
-            <wp:docPr id="13" name="Billede 13"/>
-            <wp:cNvGraphicFramePr>
-              <a:graphicFrameLocks xmlns:a="http://schemas.openxmlformats.org/drawingml/2006/main" noChangeAspect="1"/>
-            </wp:cNvGraphicFramePr>
-            <a:graphic xmlns:a="http://schemas.openxmlformats.org/drawingml/2006/main">
-              <a:graphicData uri="http://schemas.openxmlformats.org/drawingml/2006/picture">
-                <pic:pic xmlns:pic="http://schemas.openxmlformats.org/drawingml/2006/picture">
-                  <pic:nvPicPr>
-                    <pic:cNvPr id="1" name=""/>
-                    <pic:cNvPicPr/>
-                  </pic:nvPicPr>
-                  <pic:blipFill>
-                    <a:blip r:embed="rId38"/>
-                    <a:stretch>
-                      <a:fillRect/>
-                    </a:stretch>
-                  </pic:blipFill>
-                  <pic:spPr>
-                    <a:xfrm>
-                      <a:off x="0" y="0"/>
                       <a:ext cx="4385661" cy="4200825"/>
                     </a:xfrm>
                     <a:prstGeom prst="rect">
@@ -4097,7 +4024,7 @@
                     </pic:cNvPicPr>
                   </pic:nvPicPr>
                   <pic:blipFill>
-                    <a:blip r:embed="rId39"/>
+                    <a:blip r:embed="rId38"/>
                     <a:srcRect/>
                     <a:stretch>
                       <a:fillRect/>
@@ -4178,7 +4105,7 @@
                     </pic:cNvPicPr>
                   </pic:nvPicPr>
                   <pic:blipFill>
-                    <a:blip r:embed="rId40"/>
+                    <a:blip r:embed="rId39"/>
                     <a:srcRect/>
                     <a:stretch>
                       <a:fillRect/>
@@ -4261,7 +4188,7 @@
                     <pic:cNvPicPr/>
                   </pic:nvPicPr>
                   <pic:blipFill>
-                    <a:blip r:embed="rId41"/>
+                    <a:blip r:embed="rId40"/>
                     <a:stretch>
                       <a:fillRect/>
                     </a:stretch>
@@ -4281,8 +4208,6 @@
           </wp:inline>
         </w:drawing>
       </w:r>
-      <w:bookmarkStart w:id="0" w:name="_GoBack"/>
-      <w:bookmarkEnd w:id="0"/>
     </w:p>
     <w:sectPr>
       <w:pgSz w:w="11906" w:h="16838"/>
@@ -5578,7 +5503,7 @@
 </file>
 
 <file path=customXml/itemProps1.xml><?xml version="1.0" encoding="utf-8"?>
-<ds:datastoreItem xmlns:ds="http://schemas.openxmlformats.org/officeDocument/2006/customXml" ds:itemID="{593C2C64-7554-46FD-9641-0DFCC97A7675}">
+<ds:datastoreItem xmlns:ds="http://schemas.openxmlformats.org/officeDocument/2006/customXml" ds:itemID="{E574FFE0-4AFF-4DF3-844E-C9CA8CFCF65A}">
   <ds:schemaRefs>
     <ds:schemaRef ds:uri="http://schemas.openxmlformats.org/officeDocument/2006/bibliography"/>
   </ds:schemaRefs>

</xml_diff>